<commit_message>
Fixed project without Django
</commit_message>
<xml_diff>
--- a/Djanog project for prisoner management.docx
+++ b/Djanog project for prisoner management.docx
@@ -2,10 +2,690 @@
 <file path=word/document.xml><?xml version="1.0" encoding="utf-8"?>
 <w:document xmlns:wpc="http://schemas.microsoft.com/office/word/2010/wordprocessingCanvas" xmlns:cx="http://schemas.microsoft.com/office/drawing/2014/chartex" xmlns:cx1="http://schemas.microsoft.com/office/drawing/2015/9/8/chartex" xmlns:cx2="http://schemas.microsoft.com/office/drawing/2015/10/21/chartex" xmlns:cx3="http://schemas.microsoft.com/office/drawing/2016/5/9/chartex" xmlns:cx4="http://schemas.microsoft.com/office/drawing/2016/5/10/chartex" xmlns:cx5="http://schemas.microsoft.com/office/drawing/2016/5/11/chartex" xmlns:cx6="http://schemas.microsoft.com/office/drawing/2016/5/12/chartex" xmlns:cx7="http://schemas.microsoft.com/office/drawing/2016/5/13/chartex" xmlns:cx8="http://schemas.microsoft.com/office/drawing/2016/5/14/chartex" xmlns:mc="http://schemas.openxmlformats.org/markup-compatibility/2006" xmlns:aink="http://schemas.microsoft.com/office/drawing/2016/ink" xmlns:am3d="http://schemas.microsoft.com/office/drawing/2017/model3d" xmlns:o="urn:schemas-microsoft-com:office:office" xmlns:oel="http://schemas.microsoft.com/office/2019/extlst" xmlns:r="http://schemas.openxmlformats.org/officeDocument/2006/relationships" xmlns:m="http://schemas.openxmlformats.org/officeDocument/2006/math" xmlns:v="urn:schemas-microsoft-com:vml" xmlns:wp14="http://schemas.microsoft.com/office/word/2010/wordprocessingDrawing" xmlns:wp="http://schemas.openxmlformats.org/drawingml/2006/wordprocessingDrawing" xmlns:w10="urn:schemas-microsoft-com:office:word" xmlns:w="http://schemas.openxmlformats.org/wordprocessingml/2006/main" xmlns:w14="http://schemas.microsoft.com/office/word/2010/wordml" xmlns:w15="http://schemas.microsoft.com/office/word/2012/wordml" xmlns:w16cex="http://schemas.microsoft.com/office/word/2018/wordml/cex" xmlns:w16cid="http://schemas.microsoft.com/office/word/2016/wordml/cid" xmlns:w16="http://schemas.microsoft.com/office/word/2018/wordml" xmlns:w16sdtdh="http://schemas.microsoft.com/office/word/2020/wordml/sdtdatahash" xmlns:w16se="http://schemas.microsoft.com/office/word/2015/wordml/symex" xmlns:wpg="http://schemas.microsoft.com/office/word/2010/wordprocessingGroup" xmlns:wpi="http://schemas.microsoft.com/office/word/2010/wordprocessingInk" xmlns:wne="http://schemas.microsoft.com/office/word/2006/wordml" xmlns:wps="http://schemas.microsoft.com/office/word/2010/wordprocessingShape" mc:Ignorable="w14 w15 w16se w16cid w16 w16cex w16sdtdh wp14">
   <w:body>
-    <w:p/>
+    <w:p>
+      <w:r>
+        <w:t xml:space="preserve">  """ Person Start """</w:t>
+      </w:r>
+    </w:p>
+    <w:p>
+      <w:r>
+        <w:t xml:space="preserve">        """Add person in Database and json file"""</w:t>
+      </w:r>
+    </w:p>
+    <w:p>
+      <w:r>
+        <w:t xml:space="preserve">        # p.Person.add_person(' maroa  ', ' ali  ', ' saleem  ', "  female   ", date(2000, 8, 11), 'Aziz')</w:t>
+      </w:r>
+    </w:p>
+    <w:p>
+      <w:r>
+        <w:t xml:space="preserve">        # p.Person.add_person('mona  ', ' omar', 'khaled  ', "female", date(2001, 11, 8), 'Turkey, Istanbul')</w:t>
+      </w:r>
+    </w:p>
+    <w:p>
+      <w:r>
+        <w:t xml:space="preserve">        # p.Person.add_person('   amane   ', '  muhammad  ', ' hamdo ', "     female", date(1199, 1, 1), 'istanbul')</w:t>
+      </w:r>
+    </w:p>
+    <w:p/>
+    <w:p>
+      <w:r>
+        <w:t xml:space="preserve">        """</w:t>
+      </w:r>
+    </w:p>
+    <w:p>
+      <w:r>
+        <w:t xml:space="preserve">        Delete person or persons in Database and json file</w:t>
+      </w:r>
+    </w:p>
+    <w:p>
+      <w:r>
+        <w:t xml:space="preserve">        You can delete more than person or delete one person </w:t>
+      </w:r>
+    </w:p>
+    <w:p>
+      <w:r>
+        <w:t xml:space="preserve">        Warning: if person id referencing other tables, you can't delete person </w:t>
+      </w:r>
+    </w:p>
+    <w:p>
+      <w:r>
+        <w:t xml:space="preserve">        """</w:t>
+      </w:r>
+    </w:p>
+    <w:p>
+      <w:r>
+        <w:t xml:space="preserve">        # p.Person.delete_persons_by_id(114, 116, 152)</w:t>
+      </w:r>
+    </w:p>
+    <w:p/>
+    <w:p>
+      <w:r>
+        <w:t xml:space="preserve">        """Print All person in console with Database only"""</w:t>
+      </w:r>
+    </w:p>
+    <w:p>
+      <w:r>
+        <w:t xml:space="preserve">        # p.Person.__str__()</w:t>
+      </w:r>
+    </w:p>
+    <w:p/>
+    <w:p>
+      <w:r>
+        <w:t xml:space="preserve">        """Reset all Person data in json file, then get data from database"""</w:t>
+      </w:r>
+    </w:p>
+    <w:p>
+      <w:r>
+        <w:t xml:space="preserve">        # p.Person.reset_json_by_database()</w:t>
+      </w:r>
+    </w:p>
+    <w:p/>
+    <w:p>
+      <w:r>
+        <w:t xml:space="preserve">        """Print all Person data in console by json file"""</w:t>
+      </w:r>
+    </w:p>
+    <w:p>
+      <w:r>
+        <w:t xml:space="preserve">        # p.Person.print_all_data_by_json()</w:t>
+      </w:r>
+    </w:p>
+    <w:p/>
+    <w:p>
+      <w:r>
+        <w:t xml:space="preserve">        """ Person End """</w:t>
+      </w:r>
+    </w:p>
+    <w:p/>
+    <w:p/>
+    <w:p/>
+    <w:p/>
+    <w:p>
+      <w:r>
+        <w:t xml:space="preserve">        """ Convicts Start """</w:t>
+      </w:r>
+    </w:p>
+    <w:p>
+      <w:r>
+        <w:t xml:space="preserve">        """Add convicts in Database and json file"""</w:t>
+      </w:r>
+    </w:p>
+    <w:p>
+      <w:r>
+        <w:t xml:space="preserve">        # c.Convicts.add_convicts(date(2003, 10, 20), date(2020, 1, 1), 115, 4)</w:t>
+      </w:r>
+    </w:p>
+    <w:p>
+      <w:r>
+        <w:t xml:space="preserve">        # c.Convicts.add_convicts(date(2004, 11, 3), date(2050, 1, 1), 115, 4)</w:t>
+      </w:r>
+    </w:p>
+    <w:p>
+      <w:r>
+        <w:t xml:space="preserve">        # c.Convicts.add_convicts(date(2000, 5, 7), date(2030, 1, 1), 116, 5)</w:t>
+      </w:r>
+    </w:p>
+    <w:p>
+      <w:r>
+        <w:lastRenderedPageBreak/>
+        <w:t xml:space="preserve">        # c.Convicts.add_convicts(date(2005, 6, 8), date(2020, 1, 1), 116, 5)</w:t>
+      </w:r>
+    </w:p>
+    <w:p>
+      <w:r>
+        <w:t xml:space="preserve">        # c.Convicts.add_convicts(date(2019, 7, 5), date(2070, 1, 1), 117, 4)</w:t>
+      </w:r>
+    </w:p>
+    <w:p/>
+    <w:p>
+      <w:r>
+        <w:t xml:space="preserve">        """</w:t>
+      </w:r>
+    </w:p>
+    <w:p>
+      <w:r>
+        <w:t xml:space="preserve">        Delete Convicts in Database and json file</w:t>
+      </w:r>
+    </w:p>
+    <w:p>
+      <w:r>
+        <w:t xml:space="preserve">        You can delete more than Convicts or delete one Convicts </w:t>
+      </w:r>
+    </w:p>
+    <w:p>
+      <w:r>
+        <w:t xml:space="preserve">        """</w:t>
+      </w:r>
+    </w:p>
+    <w:p>
+      <w:r>
+        <w:t xml:space="preserve">        # c.Convicts.delete_convicts_by_id(39)</w:t>
+      </w:r>
+    </w:p>
+    <w:p/>
+    <w:p>
+      <w:r>
+        <w:t xml:space="preserve">        """Print All convicts in console with Database only"""</w:t>
+      </w:r>
+    </w:p>
+    <w:p>
+      <w:r>
+        <w:t xml:space="preserve">        # c.Convicts.__str__()</w:t>
+      </w:r>
+    </w:p>
+    <w:p/>
+    <w:p>
+      <w:r>
+        <w:t xml:space="preserve">        """Return persons by offense id and print offense name"""</w:t>
+      </w:r>
+    </w:p>
+    <w:p>
+      <w:r>
+        <w:t xml:space="preserve">        # c.Convicts.select_persons_by_offense_id(4)</w:t>
+      </w:r>
+    </w:p>
+    <w:p/>
+    <w:p>
+      <w:r>
+        <w:t xml:space="preserve">        """Return Persons between tow date first and second date"""</w:t>
+      </w:r>
+    </w:p>
+    <w:p>
+      <w:r>
+        <w:t xml:space="preserve">        # c.Convicts.select_persons_between_date(date(2004, 11, 3), date(2005, 6, 8))</w:t>
+      </w:r>
+    </w:p>
+    <w:p/>
+    <w:p>
+      <w:r>
+        <w:t xml:space="preserve">        """Print all Convicts data in console by json file only"""</w:t>
+      </w:r>
+    </w:p>
+    <w:p>
+      <w:r>
+        <w:t xml:space="preserve">        # c.Convicts.print_all_data_by_json()</w:t>
+      </w:r>
+    </w:p>
+    <w:p/>
+    <w:p>
+      <w:r>
+        <w:t xml:space="preserve">        """Reset all Convicts data in json file, then get data from database"""</w:t>
+      </w:r>
+    </w:p>
+    <w:p>
+      <w:r>
+        <w:t xml:space="preserve">        # c.Convicts.reset_json_by_database()</w:t>
+      </w:r>
+    </w:p>
+    <w:p>
+      <w:r>
+        <w:t xml:space="preserve">        """ Convicts End """</w:t>
+      </w:r>
+    </w:p>
+    <w:p/>
+    <w:p/>
+    <w:p/>
+    <w:p/>
+    <w:p>
+      <w:r>
+        <w:t xml:space="preserve">        """ Visits Start """</w:t>
+      </w:r>
+    </w:p>
+    <w:p>
+      <w:r>
+        <w:t xml:space="preserve">        """Add Visits in Database and json file"""</w:t>
+      </w:r>
+    </w:p>
+    <w:p>
+      <w:r>
+        <w:t xml:space="preserve">        # v.Visits.add_Visiting(date(1199, 1, 1), 115, "karam", time(3, 40))</w:t>
+      </w:r>
+    </w:p>
+    <w:p>
+      <w:r>
+        <w:t xml:space="preserve">        # v.Visits.add_Visiting(date(2001, 11, 8), 116, "amera", time(5, 50))</w:t>
+      </w:r>
+    </w:p>
+    <w:p>
+      <w:r>
+        <w:lastRenderedPageBreak/>
+        <w:t xml:space="preserve">        # v.Visits.add_Visiting(date(2011, 11, 8), 115, "fatema", time(6, 00))</w:t>
+      </w:r>
+    </w:p>
+    <w:p>
+      <w:r>
+        <w:t xml:space="preserve">        # v.Visits.add_Visiting(date(2021, 10, 1), 117, "osama", time(20, 20))</w:t>
+      </w:r>
+    </w:p>
+    <w:p/>
+    <w:p>
+      <w:r>
+        <w:t xml:space="preserve">        """</w:t>
+      </w:r>
+    </w:p>
+    <w:p>
+      <w:r>
+        <w:t xml:space="preserve">        Delete Visits in Database and json file</w:t>
+      </w:r>
+    </w:p>
+    <w:p>
+      <w:r>
+        <w:t xml:space="preserve">        You can delete more than Visits or delete one Visits</w:t>
+      </w:r>
+    </w:p>
+    <w:p>
+      <w:r>
+        <w:t xml:space="preserve">        """</w:t>
+      </w:r>
+    </w:p>
+    <w:p>
+      <w:r>
+        <w:t xml:space="preserve">        # v.Visits.delete_visitor_by_id(33)</w:t>
+      </w:r>
+    </w:p>
+    <w:p/>
+    <w:p>
+      <w:r>
+        <w:t xml:space="preserve">        """</w:t>
+      </w:r>
+    </w:p>
+    <w:p>
+      <w:r>
+        <w:t xml:space="preserve">        Select visitor by date and time (first data, second data, first time, second time)</w:t>
+      </w:r>
+    </w:p>
+    <w:p>
+      <w:r>
+        <w:t xml:space="preserve">        Warning: No problem if change first data, time and second data, time</w:t>
+      </w:r>
+    </w:p>
+    <w:p>
+      <w:r>
+        <w:t xml:space="preserve">        """</w:t>
+      </w:r>
+    </w:p>
+    <w:p>
+      <w:r>
+        <w:t xml:space="preserve">        # v.Visits.select_visitor_by_datetime(date(2011, 11, 8), date(1199, 1, 8), time(23, 00), time(1, 00))</w:t>
+      </w:r>
+    </w:p>
+    <w:p/>
+    <w:p>
+      <w:r>
+        <w:t xml:space="preserve">        """</w:t>
+      </w:r>
+    </w:p>
+    <w:p>
+      <w:r>
+        <w:t xml:space="preserve">        Select visitor by date only (first date, second date</w:t>
+      </w:r>
+    </w:p>
+    <w:p>
+      <w:r>
+        <w:t xml:space="preserve">        Warning: No problem if change first data and second data</w:t>
+      </w:r>
+    </w:p>
+    <w:p>
+      <w:r>
+        <w:t xml:space="preserve">        """</w:t>
+      </w:r>
+    </w:p>
+    <w:p>
+      <w:r>
+        <w:t xml:space="preserve">        # v.Visits.select_visitor_by_datetime(date(2011, 11, 8), date(1199, 1, 8))</w:t>
+      </w:r>
+    </w:p>
+    <w:p>
+      <w:r>
+        <w:t xml:space="preserve">        # v.Visits.select_visitor_by_datetime(date(1199, 1, 8), date(2011, 11, 8))</w:t>
+      </w:r>
+    </w:p>
+    <w:p/>
+    <w:p>
+      <w:r>
+        <w:t xml:space="preserve">        """Print All Visits in console with Database only"""</w:t>
+      </w:r>
+    </w:p>
+    <w:p>
+      <w:r>
+        <w:t xml:space="preserve">        # v.Visits.__str__()</w:t>
+      </w:r>
+    </w:p>
+    <w:p/>
+    <w:p>
+      <w:r>
+        <w:t xml:space="preserve">        """Reset all Visits data in json file, then get data from database"""</w:t>
+      </w:r>
+    </w:p>
+    <w:p>
+      <w:r>
+        <w:t xml:space="preserve">        # v.Visits.reset_json_by_database()</w:t>
+      </w:r>
+    </w:p>
+    <w:p/>
+    <w:p>
+      <w:r>
+        <w:t xml:space="preserve">        """Print all Visits data in console by json file only"""</w:t>
+      </w:r>
+    </w:p>
+    <w:p>
+      <w:r>
+        <w:t xml:space="preserve">        # v.Visits.print_all_data_by_json()</w:t>
+      </w:r>
+    </w:p>
+    <w:p/>
+    <w:p>
+      <w:r>
+        <w:t xml:space="preserve">        """ Visits End """</w:t>
+      </w:r>
+    </w:p>
+    <w:p/>
+    <w:p/>
+    <w:p/>
+    <w:p>
+      <w:r>
+        <w:t xml:space="preserve">        """ Dungeon Moves Start """</w:t>
+      </w:r>
+    </w:p>
+    <w:p>
+      <w:r>
+        <w:t xml:space="preserve">        """Add Dungeon Moves in Database and json file"""</w:t>
+      </w:r>
+    </w:p>
+    <w:p>
+      <w:r>
+        <w:t xml:space="preserve">        # dm.Dungeon_Moves.add_dungeon_moves(12, 155, date(1950, 5, 8))</w:t>
+      </w:r>
+    </w:p>
+    <w:p>
+      <w:r>
+        <w:t xml:space="preserve">        # dm.Dungeon_Moves.add_dungeon_moves(10, 116, date(2002, 10, 10))</w:t>
+      </w:r>
+    </w:p>
+    <w:p>
+      <w:r>
+        <w:t xml:space="preserve">        # dm.Dungeon_Moves.add_dungeon_moves(10, 116, date(2011, 10, 10))</w:t>
+      </w:r>
+    </w:p>
+    <w:p>
+      <w:r>
+        <w:t xml:space="preserve">        # dm.Dungeon_Moves.add_dungeon_moves(10, 115, date(2006, 10, 10))</w:t>
+      </w:r>
+    </w:p>
+    <w:p/>
+    <w:p>
+      <w:r>
+        <w:t xml:space="preserve">        """</w:t>
+      </w:r>
+    </w:p>
+    <w:p>
+      <w:r>
+        <w:t xml:space="preserve">        Delete Dungeon Moves in Database and json file</w:t>
+      </w:r>
+    </w:p>
+    <w:p>
+      <w:r>
+        <w:t xml:space="preserve">        You can delete more than Dungeon or delete one Dungeon</w:t>
+      </w:r>
+    </w:p>
+    <w:p>
+      <w:r>
+        <w:t xml:space="preserve">        """</w:t>
+      </w:r>
+    </w:p>
+    <w:p>
+      <w:r>
+        <w:t xml:space="preserve">        # dm.Dungeon_Moves.delete_dungeon_moves_by_id(8, 9)</w:t>
+      </w:r>
+    </w:p>
+    <w:p/>
+    <w:p>
+      <w:r>
+        <w:t xml:space="preserve">        """Print All Dungeon Moves in console with Database only"""</w:t>
+      </w:r>
+    </w:p>
+    <w:p>
+      <w:r>
+        <w:t xml:space="preserve">        # dm.Dungeon_Moves.__str__()</w:t>
+      </w:r>
+    </w:p>
+    <w:p/>
+    <w:p>
+      <w:r>
+        <w:t xml:space="preserve">        """Result persons inside dungeons and print's"""</w:t>
+      </w:r>
+    </w:p>
+    <w:p>
+      <w:r>
+        <w:t xml:space="preserve">        # dm.Dungeon_Moves.select_person_inside_dungeons(115)</w:t>
+      </w:r>
+    </w:p>
+    <w:p/>
+    <w:p>
+      <w:r>
+        <w:t xml:space="preserve">        """Reset all Dungeon Moves data in json file, then get data from database"""</w:t>
+      </w:r>
+    </w:p>
+    <w:p>
+      <w:r>
+        <w:t xml:space="preserve">        # dm.Dungeon_Moves.reset_json_by_database()</w:t>
+      </w:r>
+    </w:p>
+    <w:p/>
+    <w:p>
+      <w:r>
+        <w:t xml:space="preserve">        """Print all Dungeon Moves data in console by json file only"""</w:t>
+      </w:r>
+    </w:p>
+    <w:p>
+      <w:r>
+        <w:t xml:space="preserve">        # dm.Dungeon_Moves.print_all_data_by_json()</w:t>
+      </w:r>
+    </w:p>
+    <w:p/>
+    <w:p>
+      <w:r>
+        <w:t xml:space="preserve">        """ Dungeon Moves End """</w:t>
+      </w:r>
+    </w:p>
+    <w:p/>
+    <w:p/>
+    <w:p/>
+    <w:p/>
+    <w:p>
+      <w:r>
+        <w:t xml:space="preserve">        """ Offense Start """</w:t>
+      </w:r>
+    </w:p>
+    <w:p/>
+    <w:p>
+      <w:r>
+        <w:t xml:space="preserve">        """Add Offense in Database and json file"""</w:t>
+      </w:r>
+    </w:p>
+    <w:p>
+      <w:r>
+        <w:t xml:space="preserve">        # o.Offense.add_offense("first")</w:t>
+      </w:r>
+    </w:p>
+    <w:p>
+      <w:r>
+        <w:t xml:space="preserve">        # o.Offense.add_offense("second")</w:t>
+      </w:r>
+    </w:p>
+    <w:p/>
+    <w:p>
+      <w:r>
+        <w:t xml:space="preserve">        """</w:t>
+      </w:r>
+    </w:p>
+    <w:p>
+      <w:r>
+        <w:t xml:space="preserve">        Delete Offense in Database and json file</w:t>
+      </w:r>
+    </w:p>
+    <w:p>
+      <w:r>
+        <w:t xml:space="preserve">        You can delete more than Offense or delete one Offense</w:t>
+      </w:r>
+    </w:p>
+    <w:p>
+      <w:r>
+        <w:t xml:space="preserve">        Warning: if Offense id referencing other tables, you can't delete Offense </w:t>
+      </w:r>
+    </w:p>
+    <w:p>
+      <w:r>
+        <w:t xml:space="preserve">        """</w:t>
+      </w:r>
+    </w:p>
+    <w:p>
+      <w:r>
+        <w:t xml:space="preserve">        # o.Offense.delete_offense_by_id(6)</w:t>
+      </w:r>
+    </w:p>
+    <w:p/>
+    <w:p>
+      <w:r>
+        <w:t xml:space="preserve">        """Print All Offense in console with Database only"""</w:t>
+      </w:r>
+    </w:p>
+    <w:p>
+      <w:r>
+        <w:t xml:space="preserve">        # o.Offense.__str__()</w:t>
+      </w:r>
+    </w:p>
+    <w:p/>
+    <w:p>
+      <w:r>
+        <w:t xml:space="preserve">        """Reset all Offense data in json file, then get data from database"""</w:t>
+      </w:r>
+    </w:p>
+    <w:p>
+      <w:r>
+        <w:t xml:space="preserve">        # o.Offense.reset_json_by_database()</w:t>
+      </w:r>
+    </w:p>
+    <w:p/>
+    <w:p>
+      <w:r>
+        <w:t xml:space="preserve">        """Print all Offense data in console by json file only"""</w:t>
+      </w:r>
+    </w:p>
+    <w:p>
+      <w:r>
+        <w:t xml:space="preserve">        # o.Offense.print_all_data_by_json()</w:t>
+      </w:r>
+    </w:p>
+    <w:p/>
+    <w:p>
+      <w:r>
+        <w:t xml:space="preserve">        """ Offense End """</w:t>
+      </w:r>
+    </w:p>
+    <w:p/>
+    <w:p/>
+    <w:p/>
+    <w:p/>
+    <w:p>
+      <w:r>
+        <w:t xml:space="preserve">        """ Dungeon Start """</w:t>
+      </w:r>
+    </w:p>
+    <w:p>
+      <w:r>
+        <w:t xml:space="preserve">        """Add Dungeon in Database and json file"""</w:t>
+      </w:r>
+    </w:p>
+    <w:p>
+      <w:r>
+        <w:t xml:space="preserve">        # d.Dungeon.add_dungeon("   weee   ", 123)</w:t>
+      </w:r>
+    </w:p>
+    <w:p>
+      <w:r>
+        <w:t xml:space="preserve">        # d.Dungeon.add_dungeon("    second    ", 5)</w:t>
+      </w:r>
+    </w:p>
+    <w:p>
+      <w:r>
+        <w:lastRenderedPageBreak/>
+        <w:t xml:space="preserve">        # d.Dungeon.add_dungeon("  third    ", 10000)</w:t>
+      </w:r>
+    </w:p>
+    <w:p/>
+    <w:p>
+      <w:r>
+        <w:t xml:space="preserve">        """</w:t>
+      </w:r>
+    </w:p>
+    <w:p>
+      <w:r>
+        <w:t xml:space="preserve">        Delete Dungeon in Database and json file</w:t>
+      </w:r>
+    </w:p>
+    <w:p>
+      <w:r>
+        <w:t xml:space="preserve">        You can delete more than Dungeon or delete one Dungeon</w:t>
+      </w:r>
+    </w:p>
+    <w:p>
+      <w:r>
+        <w:t xml:space="preserve">        Warning: if Dungeon id referencing other tables, you can't delete Dungeon </w:t>
+      </w:r>
+    </w:p>
+    <w:p>
+      <w:r>
+        <w:t xml:space="preserve">        """</w:t>
+      </w:r>
+    </w:p>
+    <w:p>
+      <w:r>
+        <w:t xml:space="preserve">        # d.Dungeon.delete_dungeon_by_id()</w:t>
+      </w:r>
+    </w:p>
+    <w:p/>
+    <w:p>
+      <w:r>
+        <w:t xml:space="preserve">        """Print All Dungeon in console with Database only"""</w:t>
+      </w:r>
+    </w:p>
+    <w:p>
+      <w:r>
+        <w:t xml:space="preserve">        # d.Dungeon.__str__()</w:t>
+      </w:r>
+    </w:p>
+    <w:p/>
+    <w:p>
+      <w:r>
+        <w:t xml:space="preserve">        """Reset all Dungeon data in json file, then get data from database"""</w:t>
+      </w:r>
+    </w:p>
+    <w:p>
+      <w:r>
+        <w:t xml:space="preserve">        # d.Dungeon.reset_json_by_database()</w:t>
+      </w:r>
+    </w:p>
+    <w:p/>
+    <w:p>
+      <w:r>
+        <w:t xml:space="preserve">        """Print all Dungeon data in console by json file only"""</w:t>
+      </w:r>
+    </w:p>
+    <w:p>
+      <w:r>
+        <w:t xml:space="preserve">        # d.Dungeon.print_all_data_by_json()</w:t>
+      </w:r>
+    </w:p>
+    <w:p>
+      <w:r>
+        <w:t xml:space="preserve">        """ Dungeon End """</w:t>
+      </w:r>
+    </w:p>
     <w:sectPr>
       <w:pgSz w:w="12240" w:h="15840"/>
-      <w:pgMar w:top="1440" w:right="1440" w:bottom="1440" w:left="1440" w:header="720" w:footer="720" w:gutter="0"/>
+      <w:pgMar w:top="720" w:right="720" w:bottom="720" w:left="720" w:header="720" w:footer="720" w:gutter="0"/>
       <w:cols w:space="720"/>
       <w:docGrid w:linePitch="360"/>
     </w:sectPr>

</xml_diff>